<commit_message>
Concertei o painel das pecas capturadas.
</commit_message>
<xml_diff>
--- a/Xadrez/Relatorio do Projeto.docx
+++ b/Xadrez/Relatorio do Projeto.docx
@@ -1141,6 +1141,28 @@
     <w:p>
       <w:pPr>
         <w:spacing w:after="0"/>
+        <w:rPr>
+          <w:b/>
+        </w:rPr>
+      </w:pPr>
+    </w:p>
+    <w:p>
+      <w:pPr>
+        <w:spacing w:after="0"/>
+        <w:rPr>
+          <w:b/>
+        </w:rPr>
+      </w:pPr>
+      <w:r>
+        <w:rPr>
+          <w:b/>
+        </w:rPr>
+        <w:t>Primeira Etapa</w:t>
+      </w:r>
+    </w:p>
+    <w:p>
+      <w:pPr>
+        <w:spacing w:after="0"/>
       </w:pPr>
       <w:r>
         <w:t xml:space="preserve">A versão atual do sistema não apresenta nenhum problema relacionado </w:t>
@@ -1309,6 +1331,46 @@
       </w:r>
       <w:r>
         <w:t xml:space="preserve"> testes unitários para controle de qualidade. Os padrões de projeto utilizados são descritos na próxima sessão.</w:t>
+      </w:r>
+    </w:p>
+    <w:p>
+      <w:pPr>
+        <w:spacing w:after="0"/>
+      </w:pPr>
+    </w:p>
+    <w:p>
+      <w:pPr>
+        <w:spacing w:after="0"/>
+      </w:pPr>
+    </w:p>
+    <w:p>
+      <w:pPr>
+        <w:spacing w:after="0"/>
+        <w:rPr>
+          <w:b/>
+        </w:rPr>
+      </w:pPr>
+      <w:r>
+        <w:rPr>
+          <w:b/>
+        </w:rPr>
+        <w:t>Segunda Etapa</w:t>
+      </w:r>
+    </w:p>
+    <w:p>
+      <w:pPr>
+        <w:spacing w:after="0"/>
+      </w:pPr>
+      <w:r>
+        <w:t xml:space="preserve">Para a segunda etapa do projeto que seria basicamente a inclusão dos padrões comportamentais foi corrigido e complementado alguns dos requisitos de </w:t>
+      </w:r>
+      <w:proofErr w:type="gramStart"/>
+      <w:r>
+        <w:t>implementação</w:t>
+      </w:r>
+      <w:proofErr w:type="gramEnd"/>
+      <w:r>
+        <w:t xml:space="preserve"> que faltaram na primeira etapa.</w:t>
       </w:r>
     </w:p>
     <w:p>
@@ -1367,7 +1429,11 @@
       </w:r>
       <w:proofErr w:type="gramEnd"/>
       <w:r>
-        <w:t xml:space="preserve"> interface utilizada e os conceitos de polimorfismo podemos alterar uma fabrica de peças pretas ou brancas sem termos que alterar os métodos como são invocados.</w:t>
+        <w:t xml:space="preserve"> interface utilizada e os conceitos de polimorfismo </w:t>
+      </w:r>
+      <w:r>
+        <w:lastRenderedPageBreak/>
+        <w:t>podemos alterar uma fabrica de peças pretas ou brancas sem termos que alterar os métodos como são invocados.</w:t>
       </w:r>
     </w:p>
     <w:p>
@@ -1441,7 +1507,6 @@
         <w:rPr>
           <w:b/>
         </w:rPr>
-        <w:lastRenderedPageBreak/>
         <w:t>Observador</w:t>
       </w:r>
       <w:r>
@@ -1846,7 +1911,7 @@
         <w:tc>
           <w:tcPr>
             <w:tcW w:w="1729" w:type="dxa"/>
-            <w:shd w:val="clear" w:color="auto" w:fill="FF0000"/>
+            <w:shd w:val="clear" w:color="auto" w:fill="00B050"/>
             <w:vAlign w:val="center"/>
           </w:tcPr>
           <w:p>
@@ -2007,7 +2072,7 @@
         <w:tc>
           <w:tcPr>
             <w:tcW w:w="1729" w:type="dxa"/>
-            <w:shd w:val="clear" w:color="auto" w:fill="FF0000"/>
+            <w:shd w:val="clear" w:color="auto" w:fill="00B050"/>
             <w:vAlign w:val="center"/>
           </w:tcPr>
           <w:p>
@@ -2129,6 +2194,7 @@
         </w:rPr>
       </w:pPr>
       <w:r>
+        <w:lastRenderedPageBreak/>
         <w:t>A utilização dos conceitos de orientação a objetos, desenvolvimento voltado à interface, utilização de composição ao invés de heranças, os padrões de projeto e arquitetural, controle de versão, qualidade de código e modelagem permitiram que o projeto pudesse ser desenvolvido com um foco em melhorar organização e manutenabilidade do código alem do próprio desempenho. A utilização destes conceitos impacta muito no que diz respeito à complexidade da tarefa de desenvolver, mas impacta para melhor visto que não se trata apenas de desenvolver e sim desenvolver com qualidade. O resultado é um produto de alto padrão de qualidade extremamente diferenciado no mercado.</w:t>
       </w:r>
       <w:r>

</xml_diff>